<commit_message>
Practice part (main module)
</commit_message>
<xml_diff>
--- a/Control_points, report/PIRS(main_report).docx
+++ b/Control_points, report/PIRS(main_report).docx
@@ -1,6 +1,6 @@
 
 <file path=word/document.xml><?xml version="1.0" encoding="utf-8"?>
-<w:document xmlns:wpc="http://schemas.microsoft.com/office/word/2010/wordprocessingCanvas" xmlns:cx="http://schemas.microsoft.com/office/drawing/2014/chartex" xmlns:cx1="http://schemas.microsoft.com/office/drawing/2015/9/8/chartex" xmlns:mc="http://schemas.openxmlformats.org/markup-compatibility/2006" xmlns:o="urn:schemas-microsoft-com:office:office" xmlns:r="http://schemas.openxmlformats.org/officeDocument/2006/relationships" xmlns:m="http://schemas.openxmlformats.org/officeDocument/2006/math" xmlns:v="urn:schemas-microsoft-com:vml" xmlns:wp14="http://schemas.microsoft.com/office/word/2010/wordprocessingDrawing" xmlns:wp="http://schemas.openxmlformats.org/drawingml/2006/wordprocessingDrawing" xmlns:w10="urn:schemas-microsoft-com:office:word" xmlns:w="http://schemas.openxmlformats.org/wordprocessingml/2006/main" xmlns:w14="http://schemas.microsoft.com/office/word/2010/wordml" xmlns:w15="http://schemas.microsoft.com/office/word/2012/wordml" xmlns:w16se="http://schemas.microsoft.com/office/word/2015/wordml/symex" xmlns:wpg="http://schemas.microsoft.com/office/word/2010/wordprocessingGroup" xmlns:wpi="http://schemas.microsoft.com/office/word/2010/wordprocessingInk" xmlns:wne="http://schemas.microsoft.com/office/word/2006/wordml" xmlns:wps="http://schemas.microsoft.com/office/word/2010/wordprocessingShape" mc:Ignorable="w14 w15 w16se wp14">
+<w:document xmlns:wpc="http://schemas.microsoft.com/office/word/2010/wordprocessingCanvas" xmlns:cx="http://schemas.microsoft.com/office/drawing/2014/chartex" xmlns:mc="http://schemas.openxmlformats.org/markup-compatibility/2006" xmlns:o="urn:schemas-microsoft-com:office:office" xmlns:r="http://schemas.openxmlformats.org/officeDocument/2006/relationships" xmlns:m="http://schemas.openxmlformats.org/officeDocument/2006/math" xmlns:v="urn:schemas-microsoft-com:vml" xmlns:wp14="http://schemas.microsoft.com/office/word/2010/wordprocessingDrawing" xmlns:wp="http://schemas.openxmlformats.org/drawingml/2006/wordprocessingDrawing" xmlns:w10="urn:schemas-microsoft-com:office:word" xmlns:w="http://schemas.openxmlformats.org/wordprocessingml/2006/main" xmlns:w14="http://schemas.microsoft.com/office/word/2010/wordml" xmlns:w15="http://schemas.microsoft.com/office/word/2012/wordml" xmlns:w16se="http://schemas.microsoft.com/office/word/2015/wordml/symex" xmlns:wpg="http://schemas.microsoft.com/office/word/2010/wordprocessingGroup" xmlns:wpi="http://schemas.microsoft.com/office/word/2010/wordprocessingInk" xmlns:wne="http://schemas.microsoft.com/office/word/2006/wordml" xmlns:wps="http://schemas.microsoft.com/office/word/2010/wordprocessingShape" mc:Ignorable="w14 w15 w16se wp14">
   <w:body>
     <w:p>
       <w:pPr>
@@ -299,7 +299,7 @@
               </wp:anchor>
             </w:drawing>
           </mc:Choice>
-          <mc:Fallback>
+          <mc:Fallback xmlns:cx1="http://schemas.microsoft.com/office/drawing/2015/9/8/chartex">
             <w:pict>
               <v:rect w14:anchorId="2407C1DA" id="Прямоугольник 25" o:spid="_x0000_s1026" style="position:absolute;margin-left:63pt;margin-top:26.3pt;width:482pt;height:.6pt;z-index:251659264;visibility:visible;mso-wrap-style:square;mso-width-percent:0;mso-height-percent:0;mso-wrap-distance-left:9pt;mso-wrap-distance-top:0;mso-wrap-distance-right:9pt;mso-wrap-distance-bottom:0;mso-position-horizontal:absolute;mso-position-horizontal-relative:page;mso-position-vertical:absolute;mso-position-vertical-relative:text;mso-width-percent:0;mso-height-percent:0;mso-width-relative:page;mso-height-relative:page;v-text-anchor:top" o:gfxdata="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" fillcolor="black" stroked="f">
                 <w10:wrap anchorx="page"/>
@@ -475,7 +475,7 @@
               </wp:anchor>
             </w:drawing>
           </mc:Choice>
-          <mc:Fallback>
+          <mc:Fallback xmlns:cx1="http://schemas.microsoft.com/office/drawing/2015/9/8/chartex">
             <w:pict>
               <v:rect w14:anchorId="43C19973" id="Прямоугольник 24" o:spid="_x0000_s1026" style="position:absolute;margin-left:61.55pt;margin-top:15.45pt;width:482pt;height:.6pt;z-index:-251650048;visibility:visible;mso-wrap-style:square;mso-width-percent:0;mso-height-percent:0;mso-wrap-distance-left:0;mso-wrap-distance-top:0;mso-wrap-distance-right:0;mso-wrap-distance-bottom:0;mso-position-horizontal:absolute;mso-position-horizontal-relative:page;mso-position-vertical:absolute;mso-position-vertical-relative:text;mso-width-percent:0;mso-height-percent:0;mso-width-relative:page;mso-height-relative:page;v-text-anchor:top" o:gfxdata="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" fillcolor="black" stroked="f">
                 <w10:wrap type="topAndBottom" anchorx="page"/>
@@ -609,7 +609,7 @@
               </wp:anchor>
             </w:drawing>
           </mc:Choice>
-          <mc:Fallback>
+          <mc:Fallback xmlns:cx1="http://schemas.microsoft.com/office/drawing/2015/9/8/chartex">
             <w:pict>
               <v:rect w14:anchorId="2810FE5F" id="Прямоугольник 23" o:spid="_x0000_s1026" style="position:absolute;margin-left:0;margin-top:1.5pt;width:482pt;height:.6pt;z-index:-251649024;visibility:visible;mso-wrap-style:square;mso-width-percent:0;mso-height-percent:0;mso-wrap-distance-left:0;mso-wrap-distance-top:0;mso-wrap-distance-right:0;mso-wrap-distance-bottom:0;mso-position-horizontal:center;mso-position-horizontal-relative:margin;mso-position-vertical:absolute;mso-position-vertical-relative:text;mso-width-percent:0;mso-height-percent:0;mso-width-relative:page;mso-height-relative:page;v-text-anchor:top" o:gfxdata="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" fillcolor="black" stroked="f">
                 <w10:wrap type="topAndBottom" anchorx="margin"/>
@@ -715,7 +715,7 @@
               </wp:anchor>
             </w:drawing>
           </mc:Choice>
-          <mc:Fallback>
+          <mc:Fallback xmlns:cx1="http://schemas.microsoft.com/office/drawing/2015/9/8/chartex">
             <w:pict>
               <v:rect w14:anchorId="61EB0476" id="Прямоугольник 20" o:spid="_x0000_s1026" style="position:absolute;margin-left:0;margin-top:17.55pt;width:482pt;height:.6pt;z-index:-251645952;visibility:visible;mso-wrap-style:square;mso-width-percent:0;mso-height-percent:0;mso-wrap-distance-left:0;mso-wrap-distance-top:0;mso-wrap-distance-right:0;mso-wrap-distance-bottom:0;mso-position-horizontal:center;mso-position-horizontal-relative:margin;mso-position-vertical:absolute;mso-position-vertical-relative:text;mso-width-percent:0;mso-height-percent:0;mso-width-relative:page;mso-height-relative:page;v-text-anchor:top" o:gfxdata="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" fillcolor="black" stroked="f">
                 <w10:wrap type="topAndBottom" anchorx="margin"/>
@@ -965,7 +965,7 @@
               </wp:anchor>
             </w:drawing>
           </mc:Choice>
-          <mc:Fallback>
+          <mc:Fallback xmlns:cx1="http://schemas.microsoft.com/office/drawing/2015/9/8/chartex">
             <w:pict>
               <v:rect w14:anchorId="5DA2FE60" id="Прямоугольник 18" o:spid="_x0000_s1026" style="position:absolute;margin-left:318.2pt;margin-top:15.55pt;width:169.7pt;height:.6pt;z-index:-251643904;visibility:visible;mso-wrap-style:square;mso-width-percent:0;mso-height-percent:0;mso-wrap-distance-left:0;mso-wrap-distance-top:0;mso-wrap-distance-right:0;mso-wrap-distance-bottom:0;mso-position-horizontal:absolute;mso-position-horizontal-relative:page;mso-position-vertical:absolute;mso-position-vertical-relative:text;mso-width-percent:0;mso-height-percent:0;mso-width-relative:page;mso-height-relative:page;v-text-anchor:top" o:gfxdata="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" fillcolor="black" stroked="f">
                 <w10:wrap type="topAndBottom" anchorx="page"/>
@@ -1068,7 +1068,7 @@
               </wp:anchor>
             </w:drawing>
           </mc:Choice>
-          <mc:Fallback>
+          <mc:Fallback xmlns:cx1="http://schemas.microsoft.com/office/drawing/2015/9/8/chartex">
             <w:pict>
               <v:rect w14:anchorId="3CC1B684" id="Прямоугольник 17" o:spid="_x0000_s1026" style="position:absolute;margin-left:318.95pt;margin-top:18.3pt;width:169.7pt;height:.6pt;z-index:-251642880;visibility:visible;mso-wrap-style:square;mso-width-percent:0;mso-height-percent:0;mso-wrap-distance-left:0;mso-wrap-distance-top:0;mso-wrap-distance-right:0;mso-wrap-distance-bottom:0;mso-position-horizontal:absolute;mso-position-horizontal-relative:page;mso-position-vertical:absolute;mso-position-vertical-relative:text;mso-width-percent:0;mso-height-percent:0;mso-width-relative:page;mso-height-relative:page;v-text-anchor:top" o:gfxdata="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" fillcolor="black" stroked="f">
                 <w10:wrap type="topAndBottom" anchorx="page"/>
@@ -1270,7 +1270,7 @@
               </wp:anchor>
             </w:drawing>
           </mc:Choice>
-          <mc:Fallback>
+          <mc:Fallback xmlns:cx1="http://schemas.microsoft.com/office/drawing/2015/9/8/chartex">
             <w:pict>
               <v:rect w14:anchorId="7F25CEF8" id="Прямоугольник 16" o:spid="_x0000_s1026" style="position:absolute;margin-left:318.2pt;margin-top:12.5pt;width:169.7pt;height:.6pt;z-index:-251641856;visibility:visible;mso-wrap-style:square;mso-width-percent:0;mso-height-percent:0;mso-wrap-distance-left:0;mso-wrap-distance-top:0;mso-wrap-distance-right:0;mso-wrap-distance-bottom:0;mso-position-horizontal:absolute;mso-position-horizontal-relative:page;mso-position-vertical:absolute;mso-position-vertical-relative:text;mso-width-percent:0;mso-height-percent:0;mso-width-relative:page;mso-height-relative:page;v-text-anchor:top" o:gfxdata="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" fillcolor="black" stroked="f">
                 <w10:wrap type="topAndBottom" anchorx="page"/>
@@ -1370,7 +1370,7 @@
               </wp:inline>
             </w:drawing>
           </mc:Choice>
-          <mc:Fallback>
+          <mc:Fallback xmlns:cx1="http://schemas.microsoft.com/office/drawing/2015/9/8/chartex">
             <w:pict>
               <v:group w14:anchorId="0DFEE8D5" id="Группа 14" o:spid="_x0000_s1026" style="width:169.7pt;height:.6pt;mso-position-horizontal-relative:char;mso-position-vertical-relative:line" coordsize="3394,12" o:gfxdata="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">
                 <v:rect id="Rectangle 3" o:spid="_x0000_s1027" style="position:absolute;width:3394;height:12;visibility:visible;mso-wrap-style:square;v-text-anchor:top" o:gfxdata="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" fillcolor="black" stroked="f"/>
@@ -1401,6 +1401,7 @@
         <w:ind w:left="539"/>
       </w:pPr>
       <w:r>
+        <w:lastRenderedPageBreak/>
         <w:t>Работа</w:t>
       </w:r>
       <w:r>
@@ -1524,7 +1525,7 @@
               </wp:anchor>
             </w:drawing>
           </mc:Choice>
-          <mc:Fallback>
+          <mc:Fallback xmlns:cx1="http://schemas.microsoft.com/office/drawing/2015/9/8/chartex">
             <w:pict>
               <v:rect w14:anchorId="68DCFEAB" id="Прямоугольник 7" o:spid="_x0000_s1026" style="position:absolute;margin-left:240.8pt;margin-top:2.1pt;width:109.2pt;height:.6pt;z-index:251660288;visibility:visible;mso-wrap-style:square;mso-width-percent:0;mso-height-percent:0;mso-wrap-distance-left:9pt;mso-wrap-distance-top:0;mso-wrap-distance-right:9pt;mso-wrap-distance-bottom:0;mso-position-horizontal:absolute;mso-position-horizontal-relative:page;mso-position-vertical:absolute;mso-position-vertical-relative:text;mso-width-percent:0;mso-height-percent:0;mso-width-relative:page;mso-height-relative:page;v-text-anchor:top" o:gfxdata="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" fillcolor="black" stroked="f">
                 <w10:wrap anchorx="page"/>
@@ -1606,7 +1607,7 @@
               </wp:anchor>
             </w:drawing>
           </mc:Choice>
-          <mc:Fallback>
+          <mc:Fallback xmlns:cx1="http://schemas.microsoft.com/office/drawing/2015/9/8/chartex">
             <w:pict>
               <v:rect w14:anchorId="3D8C343D" id="Прямоугольник 13" o:spid="_x0000_s1026" style="position:absolute;margin-left:63pt;margin-top:1.55pt;width:144.6pt;height:.6pt;z-index:-251640832;visibility:visible;mso-wrap-style:square;mso-width-percent:0;mso-height-percent:0;mso-wrap-distance-left:0;mso-wrap-distance-top:0;mso-wrap-distance-right:0;mso-wrap-distance-bottom:0;mso-position-horizontal:absolute;mso-position-horizontal-relative:page;mso-position-vertical:absolute;mso-position-vertical-relative:text;mso-width-percent:0;mso-height-percent:0;mso-width-relative:page;mso-height-relative:page;v-text-anchor:top" o:gfxdata="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" fillcolor="black" stroked="f">
                 <w10:wrap type="topAndBottom" anchorx="page"/>
@@ -1705,7 +1706,7 @@
               </wp:anchor>
             </w:drawing>
           </mc:Choice>
-          <mc:Fallback>
+          <mc:Fallback xmlns:cx1="http://schemas.microsoft.com/office/drawing/2015/9/8/chartex">
             <w:pict>
               <v:rect w14:anchorId="5801B8B2" id="Прямоугольник 12" o:spid="_x0000_s1026" style="position:absolute;margin-left:63pt;margin-top:14.8pt;width:144.6pt;height:.6pt;z-index:-251639808;visibility:visible;mso-wrap-style:square;mso-width-percent:0;mso-height-percent:0;mso-wrap-distance-left:0;mso-wrap-distance-top:0;mso-wrap-distance-right:0;mso-wrap-distance-bottom:0;mso-position-horizontal:absolute;mso-position-horizontal-relative:page;mso-position-vertical:absolute;mso-position-vertical-relative:text;mso-width-percent:0;mso-height-percent:0;mso-width-relative:page;mso-height-relative:page;v-text-anchor:top" o:gfxdata="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" fillcolor="black" stroked="f">
                 <w10:wrap type="topAndBottom" anchorx="page"/>
@@ -1802,7 +1803,7 @@
               </wp:anchor>
             </w:drawing>
           </mc:Choice>
-          <mc:Fallback>
+          <mc:Fallback xmlns:cx1="http://schemas.microsoft.com/office/drawing/2015/9/8/chartex">
             <w:pict>
               <v:rect w14:anchorId="65406806" id="Прямоугольник 6" o:spid="_x0000_s1026" style="position:absolute;margin-left:240.05pt;margin-top:2.35pt;width:109.2pt;height:.6pt;z-index:251661312;visibility:visible;mso-wrap-style:square;mso-width-percent:0;mso-height-percent:0;mso-wrap-distance-left:9pt;mso-wrap-distance-top:0;mso-wrap-distance-right:9pt;mso-wrap-distance-bottom:0;mso-position-horizontal:absolute;mso-position-horizontal-relative:page;mso-position-vertical:absolute;mso-position-vertical-relative:text;mso-width-percent:0;mso-height-percent:0;mso-width-relative:page;mso-height-relative:page;v-text-anchor:top" o:gfxdata="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" fillcolor="black" stroked="f">
                 <w10:wrap anchorx="page"/>
@@ -1901,7 +1902,7 @@
               </wp:anchor>
             </w:drawing>
           </mc:Choice>
-          <mc:Fallback>
+          <mc:Fallback xmlns:cx1="http://schemas.microsoft.com/office/drawing/2015/9/8/chartex">
             <w:pict>
               <v:rect w14:anchorId="59ECDA7E" id="Прямоугольник 11" o:spid="_x0000_s1026" style="position:absolute;margin-left:60.75pt;margin-top:16.9pt;width:144.6pt;height:.6pt;z-index:-251638784;visibility:visible;mso-wrap-style:square;mso-width-percent:0;mso-height-percent:0;mso-wrap-distance-left:0;mso-wrap-distance-top:0;mso-wrap-distance-right:0;mso-wrap-distance-bottom:0;mso-position-horizontal:absolute;mso-position-horizontal-relative:page;mso-position-vertical:absolute;mso-position-vertical-relative:text;mso-width-percent:0;mso-height-percent:0;mso-width-relative:page;mso-height-relative:page;v-text-anchor:top" o:gfxdata="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" fillcolor="black" stroked="f">
                 <w10:wrap type="topAndBottom" anchorx="page"/>
@@ -1998,7 +1999,7 @@
               </wp:anchor>
             </w:drawing>
           </mc:Choice>
-          <mc:Fallback>
+          <mc:Fallback xmlns:cx1="http://schemas.microsoft.com/office/drawing/2015/9/8/chartex">
             <w:pict>
               <v:rect w14:anchorId="5F76FFF8" id="Прямоугольник 5" o:spid="_x0000_s1026" style="position:absolute;margin-left:240.05pt;margin-top:3.95pt;width:109.2pt;height:.6pt;z-index:251662336;visibility:visible;mso-wrap-style:square;mso-width-percent:0;mso-height-percent:0;mso-wrap-distance-left:9pt;mso-wrap-distance-top:0;mso-wrap-distance-right:9pt;mso-wrap-distance-bottom:0;mso-position-horizontal:absolute;mso-position-horizontal-relative:page;mso-position-vertical:absolute;mso-position-vertical-relative:text;mso-width-percent:0;mso-height-percent:0;mso-width-relative:page;mso-height-relative:page;v-text-anchor:top" o:gfxdata="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" fillcolor="black" stroked="f">
                 <w10:wrap anchorx="page"/>
@@ -2065,6 +2066,7 @@
         <w:rPr>
           <w:sz w:val="16"/>
         </w:rPr>
+        <w:lastRenderedPageBreak/>
         <w:t>(ученая</w:t>
       </w:r>
       <w:r>
@@ -5005,18 +5007,63 @@
       <w:pPr>
         <w:pStyle w:val="a5"/>
         <w:ind w:left="720" w:firstLine="0"/>
-      </w:pPr>
-      <w:r>
-        <w:t>а) Добавлена технология для кеширования, способная запоминать введённые пользователем команды, находящиеся в основном модуле программы. Данная функция выбирает наиболее популярную команду из списка команд и запоминает её. Способ, предложенный нами, смог уменьшить среднее время распознавания команд.</w:t>
+        <w:rPr>
+          <w:lang w:val="en-US"/>
+        </w:rPr>
+      </w:pPr>
+      <w:r>
+        <w:t>а) Изменена структура проекта</w:t>
+      </w:r>
+      <w:r>
+        <w:t xml:space="preserve">: </w:t>
+      </w:r>
+      <w:r>
+        <w:t>все функции и классы, ответственные за распознавание голоса и перевод его в текст, были вынесены в отдельный файл для удобства дальнейшей разработки. Сейчас структура проекта выглядит так</w:t>
+      </w:r>
+      <w:r>
+        <w:rPr>
+          <w:lang w:val="en-US"/>
+        </w:rPr>
+        <w:t>:</w:t>
       </w:r>
     </w:p>
     <w:p>
       <w:pPr>
         <w:pStyle w:val="a5"/>
         <w:ind w:left="720" w:firstLine="0"/>
-      </w:pPr>
-      <w:r>
-        <w:t xml:space="preserve">б) Была переработана логика выполнения и поиск нужных функций. </w:t>
+        <w:rPr>
+          <w:lang w:val="en-US"/>
+        </w:rPr>
+      </w:pPr>
+      <w:r>
+        <w:rPr>
+          <w:lang w:val="en-US"/>
+        </w:rPr>
+        <w:lastRenderedPageBreak/>
+        <w:pict>
+          <v:shapetype id="_x0000_t75" coordsize="21600,21600" o:spt="75" o:preferrelative="t" path="m@4@5l@4@11@9@11@9@5xe" filled="f" stroked="f">
+            <v:stroke joinstyle="miter"/>
+            <v:formulas>
+              <v:f eqn="if lineDrawn pixelLineWidth 0"/>
+              <v:f eqn="sum @0 1 0"/>
+              <v:f eqn="sum 0 0 @1"/>
+              <v:f eqn="prod @2 1 2"/>
+              <v:f eqn="prod @3 21600 pixelWidth"/>
+              <v:f eqn="prod @3 21600 pixelHeight"/>
+              <v:f eqn="sum @0 0 1"/>
+              <v:f eqn="prod @6 1 2"/>
+              <v:f eqn="prod @7 21600 pixelWidth"/>
+              <v:f eqn="sum @8 21600 0"/>
+              <v:f eqn="prod @7 21600 pixelHeight"/>
+              <v:f eqn="sum @10 21600 0"/>
+            </v:formulas>
+            <v:path o:extrusionok="f" gradientshapeok="t" o:connecttype="rect"/>
+            <o:lock v:ext="edit" aspectratio="t"/>
+          </v:shapetype>
+          <v:shape id="_x0000_i1025" type="#_x0000_t75" style="width:475.5pt;height:180pt">
+            <v:imagedata r:id="rId12" o:title="Снимок экрана (18)"/>
+          </v:shape>
+        </w:pict>
       </w:r>
     </w:p>
     <w:p>
@@ -5025,8 +5072,104 @@
         <w:ind w:left="720" w:firstLine="0"/>
       </w:pPr>
       <w:r>
-        <w:t>в) Были удалены ненужные строки кода, которые замедляли запуск программы.</w:t>
-      </w:r>
+        <w:t xml:space="preserve"> </w:t>
+      </w:r>
+    </w:p>
+    <w:p>
+      <w:pPr>
+        <w:pStyle w:val="a5"/>
+        <w:ind w:left="720" w:firstLine="0"/>
+      </w:pPr>
+      <w:r>
+        <w:t>б</w:t>
+      </w:r>
+      <w:r>
+        <w:t>) Добавлена технология для кеширования, способная запоминать введённые пользователем команды, находящиеся в основном модуле программы. Данная функция выбирает наиболее популярную команду из списка команд и запоминает её. Способ, предложенный нами, смог уменьшить среднее время распознавания команд.</w:t>
+      </w:r>
+      <w:r>
+        <w:t xml:space="preserve"> </w:t>
+      </w:r>
+      <w:r>
+        <w:t>Также под данную функцию частично был переписан метод неточного поиска команд.</w:t>
+      </w:r>
+    </w:p>
+    <w:p>
+      <w:pPr>
+        <w:pStyle w:val="a5"/>
+        <w:ind w:left="720" w:firstLine="0"/>
+        <w:jc w:val="center"/>
+      </w:pPr>
+      <w:r>
+        <w:pict>
+          <v:shape id="_x0000_i1026" type="#_x0000_t75" style="width:438.75pt;height:190.5pt">
+            <v:imagedata r:id="rId13" o:title="Снимок экрана (20)"/>
+          </v:shape>
+        </w:pict>
+      </w:r>
+    </w:p>
+    <w:p>
+      <w:pPr>
+        <w:pStyle w:val="a5"/>
+        <w:ind w:left="720" w:firstLine="0"/>
+        <w:jc w:val="center"/>
+      </w:pPr>
+      <w:r>
+        <w:lastRenderedPageBreak/>
+        <w:pict>
+          <v:shape id="_x0000_i1027" type="#_x0000_t75" style="width:395.25pt;height:288.75pt">
+            <v:imagedata r:id="rId14" o:title="Снимок экрана (21)"/>
+          </v:shape>
+        </w:pict>
+      </w:r>
+    </w:p>
+    <w:p>
+      <w:pPr>
+        <w:pStyle w:val="a5"/>
+        <w:ind w:left="720" w:firstLine="0"/>
+      </w:pPr>
+      <w:r>
+        <w:t>в</w:t>
+      </w:r>
+      <w:r>
+        <w:t xml:space="preserve">) Была переработана логика выполнения и поиск нужных функций. </w:t>
+      </w:r>
+      <w:r>
+        <w:t xml:space="preserve">Из-за того, что большинство команд </w:t>
+      </w:r>
+      <w:r>
+        <w:t>были перенесены в отдельные функции, то изменилась структура основной функции выполнения команд пользователя.</w:t>
+      </w:r>
+    </w:p>
+    <w:p>
+      <w:pPr>
+        <w:pStyle w:val="a5"/>
+        <w:ind w:left="720" w:firstLine="0"/>
+        <w:jc w:val="center"/>
+      </w:pPr>
+      <w:r>
+        <w:pict>
+          <v:shape id="_x0000_i1028" type="#_x0000_t75" style="width:429.75pt;height:294pt">
+            <v:imagedata r:id="rId15" o:title="Снимок экрана (21)"/>
+          </v:shape>
+        </w:pict>
+      </w:r>
+    </w:p>
+    <w:p>
+      <w:pPr>
+        <w:pStyle w:val="a5"/>
+        <w:ind w:left="720" w:firstLine="0"/>
+      </w:pPr>
+      <w:r>
+        <w:t>г</w:t>
+      </w:r>
+      <w:r>
+        <w:t>) Были удалены ненужные строки кода, которые замедляли запуск программы.</w:t>
+      </w:r>
+      <w:r>
+        <w:t xml:space="preserve"> Лишние и плохо написанные строки были либо переписаны, либо удалены вовсе из файлов, так как они замедляли работу программы, выводя ненужную информацию в консоль</w:t>
+      </w:r>
+      <w:bookmarkStart w:id="10" w:name="_GoBack"/>
+      <w:bookmarkEnd w:id="10"/>
     </w:p>
     <w:p>
       <w:pPr>
@@ -5043,6 +5186,7 @@
         </w:numPr>
       </w:pPr>
       <w:r>
+        <w:lastRenderedPageBreak/>
         <w:t>Графический интерфейс.</w:t>
       </w:r>
     </w:p>
@@ -5066,104 +5210,95 @@
         <w:t xml:space="preserve">5, </w:t>
       </w:r>
       <w:r>
-        <w:t>такие как: анимация (</w:t>
-      </w:r>
-      <w:r>
-        <w:t>визуальные эффекты</w:t>
+        <w:t>такие как: анимация (визуальные эффекты)</w:t>
+      </w:r>
+      <w:r>
+        <w:t xml:space="preserve"> и </w:t>
+      </w:r>
+      <w:r>
+        <w:t>базовая 2</w:t>
+      </w:r>
+      <w:r>
+        <w:rPr>
+          <w:lang w:val="en-US"/>
+        </w:rPr>
+        <w:t>D</w:t>
+      </w:r>
+      <w:r>
+        <w:t xml:space="preserve"> графика</w:t>
+      </w:r>
+      <w:r>
+        <w:t xml:space="preserve">, что позволит реализовать визуальную составляющую </w:t>
+      </w:r>
+      <w:r>
+        <w:rPr>
+          <w:lang w:val="en-US"/>
+        </w:rPr>
+        <w:t>GUI</w:t>
+      </w:r>
+      <w:r>
+        <w:t xml:space="preserve"> в различных направлениях</w:t>
+      </w:r>
+      <w:r>
+        <w:t xml:space="preserve">. </w:t>
+      </w:r>
+      <w:r>
+        <w:t>Придумана</w:t>
+      </w:r>
+      <w:r>
+        <w:t xml:space="preserve"> новая концепция дизайна гр</w:t>
+      </w:r>
+      <w:r>
+        <w:t>афического интерфейса программы</w:t>
+      </w:r>
+      <w:r>
+        <w:t>.</w:t>
+      </w:r>
+      <w:r>
+        <w:t xml:space="preserve"> Планируется добавить инструкцию к пользованию, контекстное меню пользователя и ведение статистики. </w:t>
+      </w:r>
+      <w:r>
+        <w:t>За</w:t>
+      </w:r>
+      <w:r>
+        <w:t>держки в процессе</w:t>
+      </w:r>
+      <w:r>
+        <w:t xml:space="preserve"> выполнения программы н</w:t>
+      </w:r>
+      <w:r>
+        <w:t xml:space="preserve">еизбежны, для этого планируется </w:t>
+      </w:r>
+      <w:r>
+        <w:t>преду</w:t>
+      </w:r>
+      <w:r>
+        <w:t>смотрение</w:t>
+      </w:r>
+      <w:r>
+        <w:t xml:space="preserve"> с</w:t>
+      </w:r>
+      <w:r>
+        <w:t>ообщающая о них обратная связь (использование</w:t>
+      </w:r>
+      <w:r>
+        <w:t xml:space="preserve"> индикатор</w:t>
+      </w:r>
+      <w:r>
+        <w:t>а</w:t>
+      </w:r>
+      <w:r>
+        <w:t xml:space="preserve"> хода выполнения задачи (status bar)</w:t>
       </w:r>
       <w:r>
         <w:t>)</w:t>
       </w:r>
       <w:r>
-        <w:t xml:space="preserve"> и </w:t>
-      </w:r>
-      <w:r>
-        <w:t>базовая 2</w:t>
-      </w:r>
-      <w:r>
-        <w:rPr>
-          <w:lang w:val="en-US"/>
-        </w:rPr>
-        <w:t>D</w:t>
-      </w:r>
-      <w:r>
-        <w:t xml:space="preserve"> графика</w:t>
-      </w:r>
-      <w:r>
-        <w:t xml:space="preserve">, что позволит реализовать визуальную составляющую </w:t>
-      </w:r>
-      <w:r>
-        <w:rPr>
-          <w:lang w:val="en-US"/>
-        </w:rPr>
-        <w:t>GUI</w:t>
-      </w:r>
-      <w:r>
-        <w:t xml:space="preserve"> в различных направлениях</w:t>
-      </w:r>
-      <w:r>
-        <w:t xml:space="preserve">. </w:t>
-      </w:r>
-      <w:r>
-        <w:t>Придумана</w:t>
-      </w:r>
-      <w:r>
-        <w:t xml:space="preserve"> новая концепция дизайна гр</w:t>
-      </w:r>
-      <w:r>
-        <w:t>афического интерфейса программы</w:t>
-      </w:r>
-      <w:r>
         <w:t>.</w:t>
       </w:r>
       <w:r>
-        <w:t xml:space="preserve"> </w:t>
-      </w:r>
-      <w:r>
-        <w:lastRenderedPageBreak/>
-        <w:t xml:space="preserve">Планируется добавить инструкцию к пользованию, контекстное меню пользователя и ведение статистики. </w:t>
-      </w:r>
-      <w:r>
-        <w:t>За</w:t>
-      </w:r>
-      <w:r>
-        <w:t>держки в процессе</w:t>
-      </w:r>
-      <w:r>
-        <w:t xml:space="preserve"> выполнения программы неизбежны, для этого планируется </w:t>
-      </w:r>
-      <w:r>
-        <w:t>преду</w:t>
-      </w:r>
-      <w:r>
-        <w:t>смотрение</w:t>
-      </w:r>
-      <w:r>
-        <w:t xml:space="preserve"> с</w:t>
-      </w:r>
-      <w:r>
-        <w:t>ообщающая о них обратная связь (использование</w:t>
-      </w:r>
-      <w:r>
-        <w:t xml:space="preserve"> индикатор</w:t>
-      </w:r>
-      <w:r>
-        <w:t>а</w:t>
-      </w:r>
-      <w:r>
-        <w:t xml:space="preserve"> хода выполнения задачи (status bar)</w:t>
-      </w:r>
-      <w:r>
-        <w:t>)</w:t>
-      </w:r>
-      <w:r>
-        <w:t>.</w:t>
-      </w:r>
-      <w:r>
         <w:t xml:space="preserve"> Составлен список фраз для голосового ассистента, уже вступивший в реализацию.</w:t>
       </w:r>
-      <w:bookmarkStart w:id="10" w:name="_GoBack"/>
-      <w:bookmarkEnd w:id="10"/>
     </w:p>
     <w:p>
       <w:pPr>
@@ -5186,55 +5321,37 @@
         <w:t>Изучена</w:t>
       </w:r>
       <w:r>
-        <w:t xml:space="preserve"> технология распознавания речи Deepspeech, основанная на машинном обучении</w:t>
+        <w:t xml:space="preserve"> тех</w:t>
+      </w:r>
+      <w:r>
+        <w:t>нология распознавания речи Deep</w:t>
+      </w:r>
+      <w:r>
+        <w:rPr>
+          <w:lang w:val="en-US"/>
+        </w:rPr>
+        <w:t>S</w:t>
+      </w:r>
+      <w:r>
+        <w:t>peech, основанная на машинном обучении</w:t>
       </w:r>
       <w:r>
         <w:t xml:space="preserve">. </w:t>
       </w:r>
       <w:r>
-        <w:t xml:space="preserve">Модель DeepSpeech имеется только для английского и китайского языков. Для других языков необходимо </w:t>
-      </w:r>
-      <w:r>
-        <w:t xml:space="preserve">обучить систему самостоятельно. </w:t>
-      </w:r>
-      <w:r>
-        <w:t>Однако это невозможно для нас так как это займёт очень большое количество времени, которого у нас нет, даже при наличии голосовых данных, необходимых для обучения.</w:t>
-      </w:r>
-      <w:r>
-        <w:t xml:space="preserve"> </w:t>
-      </w:r>
-      <w:r>
-        <w:t>Также у DeepSpeech имеются недостатки</w:t>
-      </w:r>
-      <w:r>
-        <w:t>,</w:t>
-      </w:r>
-      <w:r>
-        <w:t xml:space="preserve"> с которыми не так просто мириться. А именно низкая производительность и высокое потребление памяти в декодировщике, а также существенные ресурсы для обучения модели (Mozilla использует систему с 8 GPU Quadro RTX 6000 c 24GB VRAM в каждом).</w:t>
-      </w:r>
-      <w:r>
-        <w:t xml:space="preserve"> </w:t>
-      </w:r>
-      <w:r>
-        <w:t>Поэтому в целях ознакомления сейчас идёт реализация на английском языке</w:t>
-      </w:r>
-      <w:r>
-        <w:t>.</w:t>
-      </w:r>
-      <w:r>
-        <w:t xml:space="preserve"> </w:t>
-      </w:r>
-      <w:r>
-        <w:t>Для готового продукта используется технология распознавания речи Tinkoff Voicekit, подходящая</w:t>
-      </w:r>
-      <w:r>
-        <w:t xml:space="preserve"> нам по программным требованиям.</w:t>
-      </w:r>
-      <w:r>
-        <w:t>Таким образом наш ассистент теперь нуждается в интернет соединении, но мы снимаем и передаём нагрузку обработки данных с нашего устройства на онлайн сервер</w:t>
-      </w:r>
-      <w:r>
-        <w:t>.</w:t>
+        <w:t>Модель DeepSpeech имеется только для английского и китайского языков. Для других языков необходимо обучить систему самостоятельно. Однако это невозможно для нас так как это займёт очень большое количество времени, которого у нас нет, даже при наличии голосовых данных, необходимых для обучения. Также у DeepSpeech имеются недостатки, с которыми не так просто мириться. А именно низкая производительность и высокое потребление памяти в декодировщике, а также существенные ресурсы для обучения модели (Mozilla использует систему с 8 GPU Quadro RTX 6000 c 24GB VRAM в каждом). Поэтому в целях ознакомления сейчас идёт реализация на английском языке.</w:t>
+      </w:r>
+      <w:r>
+        <w:t xml:space="preserve"> </w:t>
+      </w:r>
+      <w:r>
+        <w:t>Для готового продукта используется технология распознавания речи Tinkoff Voicekit, подходящая нам по программным требованиям.</w:t>
+      </w:r>
+      <w:r>
+        <w:t xml:space="preserve"> </w:t>
+      </w:r>
+      <w:r>
+        <w:t>Таким образом наш ассистент теперь нуждается в интернет соединении, но мы снимаем и передаём нагрузку обработки данных с нашего устройства на онлайн сервер.</w:t>
       </w:r>
     </w:p>
     <w:p>
@@ -5270,7 +5387,7 @@
 </file>
 
 <file path=word/endnotes.xml><?xml version="1.0" encoding="utf-8"?>
-<w:endnotes xmlns:wpc="http://schemas.microsoft.com/office/word/2010/wordprocessingCanvas" xmlns:cx="http://schemas.microsoft.com/office/drawing/2014/chartex" xmlns:cx1="http://schemas.microsoft.com/office/drawing/2015/9/8/chartex" xmlns:mc="http://schemas.openxmlformats.org/markup-compatibility/2006" xmlns:o="urn:schemas-microsoft-com:office:office" xmlns:r="http://schemas.openxmlformats.org/officeDocument/2006/relationships" xmlns:m="http://schemas.openxmlformats.org/officeDocument/2006/math" xmlns:v="urn:schemas-microsoft-com:vml" xmlns:wp14="http://schemas.microsoft.com/office/word/2010/wordprocessingDrawing" xmlns:wp="http://schemas.openxmlformats.org/drawingml/2006/wordprocessingDrawing" xmlns:w10="urn:schemas-microsoft-com:office:word" xmlns:w="http://schemas.openxmlformats.org/wordprocessingml/2006/main" xmlns:w14="http://schemas.microsoft.com/office/word/2010/wordml" xmlns:w15="http://schemas.microsoft.com/office/word/2012/wordml" xmlns:w16se="http://schemas.microsoft.com/office/word/2015/wordml/symex" xmlns:wpg="http://schemas.microsoft.com/office/word/2010/wordprocessingGroup" xmlns:wpi="http://schemas.microsoft.com/office/word/2010/wordprocessingInk" xmlns:wne="http://schemas.microsoft.com/office/word/2006/wordml" xmlns:wps="http://schemas.microsoft.com/office/word/2010/wordprocessingShape" mc:Ignorable="w14 w15 w16se wp14">
+<w:endnotes xmlns:wpc="http://schemas.microsoft.com/office/word/2010/wordprocessingCanvas" xmlns:cx="http://schemas.microsoft.com/office/drawing/2014/chartex" xmlns:mc="http://schemas.openxmlformats.org/markup-compatibility/2006" xmlns:o="urn:schemas-microsoft-com:office:office" xmlns:r="http://schemas.openxmlformats.org/officeDocument/2006/relationships" xmlns:m="http://schemas.openxmlformats.org/officeDocument/2006/math" xmlns:v="urn:schemas-microsoft-com:vml" xmlns:wp14="http://schemas.microsoft.com/office/word/2010/wordprocessingDrawing" xmlns:wp="http://schemas.openxmlformats.org/drawingml/2006/wordprocessingDrawing" xmlns:w10="urn:schemas-microsoft-com:office:word" xmlns:w="http://schemas.openxmlformats.org/wordprocessingml/2006/main" xmlns:w14="http://schemas.microsoft.com/office/word/2010/wordml" xmlns:w15="http://schemas.microsoft.com/office/word/2012/wordml" xmlns:w16se="http://schemas.microsoft.com/office/word/2015/wordml/symex" xmlns:wpg="http://schemas.microsoft.com/office/word/2010/wordprocessingGroup" xmlns:wpi="http://schemas.microsoft.com/office/word/2010/wordprocessingInk" xmlns:wne="http://schemas.microsoft.com/office/word/2006/wordml" xmlns:wps="http://schemas.microsoft.com/office/word/2010/wordprocessingShape" mc:Ignorable="w14 w15 w16se wp14">
   <w:endnote w:type="separator" w:id="-1">
     <w:p>
       <w:r>
@@ -5289,7 +5406,7 @@
 </file>
 
 <file path=word/footnotes.xml><?xml version="1.0" encoding="utf-8"?>
-<w:footnotes xmlns:wpc="http://schemas.microsoft.com/office/word/2010/wordprocessingCanvas" xmlns:cx="http://schemas.microsoft.com/office/drawing/2014/chartex" xmlns:cx1="http://schemas.microsoft.com/office/drawing/2015/9/8/chartex" xmlns:mc="http://schemas.openxmlformats.org/markup-compatibility/2006" xmlns:o="urn:schemas-microsoft-com:office:office" xmlns:r="http://schemas.openxmlformats.org/officeDocument/2006/relationships" xmlns:m="http://schemas.openxmlformats.org/officeDocument/2006/math" xmlns:v="urn:schemas-microsoft-com:vml" xmlns:wp14="http://schemas.microsoft.com/office/word/2010/wordprocessingDrawing" xmlns:wp="http://schemas.openxmlformats.org/drawingml/2006/wordprocessingDrawing" xmlns:w10="urn:schemas-microsoft-com:office:word" xmlns:w="http://schemas.openxmlformats.org/wordprocessingml/2006/main" xmlns:w14="http://schemas.microsoft.com/office/word/2010/wordml" xmlns:w15="http://schemas.microsoft.com/office/word/2012/wordml" xmlns:w16se="http://schemas.microsoft.com/office/word/2015/wordml/symex" xmlns:wpg="http://schemas.microsoft.com/office/word/2010/wordprocessingGroup" xmlns:wpi="http://schemas.microsoft.com/office/word/2010/wordprocessingInk" xmlns:wne="http://schemas.microsoft.com/office/word/2006/wordml" xmlns:wps="http://schemas.microsoft.com/office/word/2010/wordprocessingShape" mc:Ignorable="w14 w15 w16se wp14">
+<w:footnotes xmlns:wpc="http://schemas.microsoft.com/office/word/2010/wordprocessingCanvas" xmlns:cx="http://schemas.microsoft.com/office/drawing/2014/chartex" xmlns:mc="http://schemas.openxmlformats.org/markup-compatibility/2006" xmlns:o="urn:schemas-microsoft-com:office:office" xmlns:r="http://schemas.openxmlformats.org/officeDocument/2006/relationships" xmlns:m="http://schemas.openxmlformats.org/officeDocument/2006/math" xmlns:v="urn:schemas-microsoft-com:vml" xmlns:wp14="http://schemas.microsoft.com/office/word/2010/wordprocessingDrawing" xmlns:wp="http://schemas.openxmlformats.org/drawingml/2006/wordprocessingDrawing" xmlns:w10="urn:schemas-microsoft-com:office:word" xmlns:w="http://schemas.openxmlformats.org/wordprocessingml/2006/main" xmlns:w14="http://schemas.microsoft.com/office/word/2010/wordml" xmlns:w15="http://schemas.microsoft.com/office/word/2012/wordml" xmlns:w16se="http://schemas.microsoft.com/office/word/2015/wordml/symex" xmlns:wpg="http://schemas.microsoft.com/office/word/2010/wordprocessingGroup" xmlns:wpi="http://schemas.microsoft.com/office/word/2010/wordprocessingInk" xmlns:wne="http://schemas.microsoft.com/office/word/2006/wordml" xmlns:wps="http://schemas.microsoft.com/office/word/2010/wordprocessingShape" mc:Ignorable="w14 w15 w16se wp14">
   <w:footnote w:type="separator" w:id="-1">
     <w:p>
       <w:r>
@@ -5308,7 +5425,7 @@
 </file>
 
 <file path=word/numbering.xml><?xml version="1.0" encoding="utf-8"?>
-<w:numbering xmlns:wpc="http://schemas.microsoft.com/office/word/2010/wordprocessingCanvas" xmlns:cx="http://schemas.microsoft.com/office/drawing/2014/chartex" xmlns:cx1="http://schemas.microsoft.com/office/drawing/2015/9/8/chartex" xmlns:mc="http://schemas.openxmlformats.org/markup-compatibility/2006" xmlns:o="urn:schemas-microsoft-com:office:office" xmlns:r="http://schemas.openxmlformats.org/officeDocument/2006/relationships" xmlns:m="http://schemas.openxmlformats.org/officeDocument/2006/math" xmlns:v="urn:schemas-microsoft-com:vml" xmlns:wp14="http://schemas.microsoft.com/office/word/2010/wordprocessingDrawing" xmlns:wp="http://schemas.openxmlformats.org/drawingml/2006/wordprocessingDrawing" xmlns:w10="urn:schemas-microsoft-com:office:word" xmlns:w="http://schemas.openxmlformats.org/wordprocessingml/2006/main" xmlns:w14="http://schemas.microsoft.com/office/word/2010/wordml" xmlns:w15="http://schemas.microsoft.com/office/word/2012/wordml" xmlns:w16se="http://schemas.microsoft.com/office/word/2015/wordml/symex" xmlns:wpg="http://schemas.microsoft.com/office/word/2010/wordprocessingGroup" xmlns:wpi="http://schemas.microsoft.com/office/word/2010/wordprocessingInk" xmlns:wne="http://schemas.microsoft.com/office/word/2006/wordml" xmlns:wps="http://schemas.microsoft.com/office/word/2010/wordprocessingShape" mc:Ignorable="w14 w15 w16se wp14">
+<w:numbering xmlns:wpc="http://schemas.microsoft.com/office/word/2010/wordprocessingCanvas" xmlns:cx="http://schemas.microsoft.com/office/drawing/2014/chartex" xmlns:mc="http://schemas.openxmlformats.org/markup-compatibility/2006" xmlns:o="urn:schemas-microsoft-com:office:office" xmlns:r="http://schemas.openxmlformats.org/officeDocument/2006/relationships" xmlns:m="http://schemas.openxmlformats.org/officeDocument/2006/math" xmlns:v="urn:schemas-microsoft-com:vml" xmlns:wp14="http://schemas.microsoft.com/office/word/2010/wordprocessingDrawing" xmlns:wp="http://schemas.openxmlformats.org/drawingml/2006/wordprocessingDrawing" xmlns:w10="urn:schemas-microsoft-com:office:word" xmlns:w="http://schemas.openxmlformats.org/wordprocessingml/2006/main" xmlns:w14="http://schemas.microsoft.com/office/word/2010/wordml" xmlns:w15="http://schemas.microsoft.com/office/word/2012/wordml" xmlns:w16se="http://schemas.microsoft.com/office/word/2015/wordml/symex" xmlns:wpg="http://schemas.microsoft.com/office/word/2010/wordprocessingGroup" xmlns:wpi="http://schemas.microsoft.com/office/word/2010/wordprocessingInk" xmlns:wne="http://schemas.microsoft.com/office/word/2006/wordml" xmlns:wps="http://schemas.microsoft.com/office/word/2010/wordprocessingShape" mc:Ignorable="w14 w15 w16se wp14">
   <w:abstractNum w:abstractNumId="0" w15:restartNumberingAfterBreak="0">
     <w:nsid w:val="1E7B098F"/>
     <w:multiLevelType w:val="hybridMultilevel"/>
@@ -6552,7 +6669,7 @@
 </file>
 
 <file path=customXml/itemProps1.xml><?xml version="1.0" encoding="utf-8"?>
-<ds:datastoreItem xmlns:ds="http://schemas.openxmlformats.org/officeDocument/2006/customXml" ds:itemID="{978FBF74-CB39-48FF-A998-C51D14FDFDA8}">
+<ds:datastoreItem xmlns:ds="http://schemas.openxmlformats.org/officeDocument/2006/customXml" ds:itemID="{90FD7A78-8875-4285-8A6C-28582F6B757E}">
   <ds:schemaRefs>
     <ds:schemaRef ds:uri="http://schemas.openxmlformats.org/officeDocument/2006/bibliography"/>
   </ds:schemaRefs>

</xml_diff>

<commit_message>
connection of the main module of the program with the graphical interface
</commit_message>
<xml_diff>
--- a/Control_points, report/PIRS(main_report).docx
+++ b/Control_points, report/PIRS(main_report).docx
@@ -1,6 +1,6 @@
 
 <file path=word/document.xml><?xml version="1.0" encoding="utf-8"?>
-<w:document xmlns:wpc="http://schemas.microsoft.com/office/word/2010/wordprocessingCanvas" xmlns:cx="http://schemas.microsoft.com/office/drawing/2014/chartex" xmlns:mc="http://schemas.openxmlformats.org/markup-compatibility/2006" xmlns:o="urn:schemas-microsoft-com:office:office" xmlns:r="http://schemas.openxmlformats.org/officeDocument/2006/relationships" xmlns:m="http://schemas.openxmlformats.org/officeDocument/2006/math" xmlns:v="urn:schemas-microsoft-com:vml" xmlns:wp14="http://schemas.microsoft.com/office/word/2010/wordprocessingDrawing" xmlns:wp="http://schemas.openxmlformats.org/drawingml/2006/wordprocessingDrawing" xmlns:w10="urn:schemas-microsoft-com:office:word" xmlns:w="http://schemas.openxmlformats.org/wordprocessingml/2006/main" xmlns:w14="http://schemas.microsoft.com/office/word/2010/wordml" xmlns:w15="http://schemas.microsoft.com/office/word/2012/wordml" xmlns:w16se="http://schemas.microsoft.com/office/word/2015/wordml/symex" xmlns:wpg="http://schemas.microsoft.com/office/word/2010/wordprocessingGroup" xmlns:wpi="http://schemas.microsoft.com/office/word/2010/wordprocessingInk" xmlns:wne="http://schemas.microsoft.com/office/word/2006/wordml" xmlns:wps="http://schemas.microsoft.com/office/word/2010/wordprocessingShape" mc:Ignorable="w14 w15 w16se wp14">
+<w:document xmlns:wpc="http://schemas.microsoft.com/office/word/2010/wordprocessingCanvas" xmlns:cx="http://schemas.microsoft.com/office/drawing/2014/chartex" xmlns:cx1="http://schemas.microsoft.com/office/drawing/2015/9/8/chartex" xmlns:mc="http://schemas.openxmlformats.org/markup-compatibility/2006" xmlns:o="urn:schemas-microsoft-com:office:office" xmlns:r="http://schemas.openxmlformats.org/officeDocument/2006/relationships" xmlns:m="http://schemas.openxmlformats.org/officeDocument/2006/math" xmlns:v="urn:schemas-microsoft-com:vml" xmlns:wp14="http://schemas.microsoft.com/office/word/2010/wordprocessingDrawing" xmlns:wp="http://schemas.openxmlformats.org/drawingml/2006/wordprocessingDrawing" xmlns:w10="urn:schemas-microsoft-com:office:word" xmlns:w="http://schemas.openxmlformats.org/wordprocessingml/2006/main" xmlns:w14="http://schemas.microsoft.com/office/word/2010/wordml" xmlns:w15="http://schemas.microsoft.com/office/word/2012/wordml" xmlns:w16se="http://schemas.microsoft.com/office/word/2015/wordml/symex" xmlns:wpg="http://schemas.microsoft.com/office/word/2010/wordprocessingGroup" xmlns:wpi="http://schemas.microsoft.com/office/word/2010/wordprocessingInk" xmlns:wne="http://schemas.microsoft.com/office/word/2006/wordml" xmlns:wps="http://schemas.microsoft.com/office/word/2010/wordprocessingShape" mc:Ignorable="w14 w15 w16se wp14">
   <w:body>
     <w:p>
       <w:pPr>
@@ -299,7 +299,7 @@
               </wp:anchor>
             </w:drawing>
           </mc:Choice>
-          <mc:Fallback xmlns:cx1="http://schemas.microsoft.com/office/drawing/2015/9/8/chartex">
+          <mc:Fallback>
             <w:pict>
               <v:rect w14:anchorId="2407C1DA" id="Прямоугольник 25" o:spid="_x0000_s1026" style="position:absolute;margin-left:63pt;margin-top:26.3pt;width:482pt;height:.6pt;z-index:251659264;visibility:visible;mso-wrap-style:square;mso-width-percent:0;mso-height-percent:0;mso-wrap-distance-left:9pt;mso-wrap-distance-top:0;mso-wrap-distance-right:9pt;mso-wrap-distance-bottom:0;mso-position-horizontal:absolute;mso-position-horizontal-relative:page;mso-position-vertical:absolute;mso-position-vertical-relative:text;mso-width-percent:0;mso-height-percent:0;mso-width-relative:page;mso-height-relative:page;v-text-anchor:top" o:gfxdata="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" fillcolor="black" stroked="f">
                 <w10:wrap anchorx="page"/>
@@ -475,7 +475,7 @@
               </wp:anchor>
             </w:drawing>
           </mc:Choice>
-          <mc:Fallback xmlns:cx1="http://schemas.microsoft.com/office/drawing/2015/9/8/chartex">
+          <mc:Fallback>
             <w:pict>
               <v:rect w14:anchorId="43C19973" id="Прямоугольник 24" o:spid="_x0000_s1026" style="position:absolute;margin-left:61.55pt;margin-top:15.45pt;width:482pt;height:.6pt;z-index:-251650048;visibility:visible;mso-wrap-style:square;mso-width-percent:0;mso-height-percent:0;mso-wrap-distance-left:0;mso-wrap-distance-top:0;mso-wrap-distance-right:0;mso-wrap-distance-bottom:0;mso-position-horizontal:absolute;mso-position-horizontal-relative:page;mso-position-vertical:absolute;mso-position-vertical-relative:text;mso-width-percent:0;mso-height-percent:0;mso-width-relative:page;mso-height-relative:page;v-text-anchor:top" o:gfxdata="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" fillcolor="black" stroked="f">
                 <w10:wrap type="topAndBottom" anchorx="page"/>
@@ -609,7 +609,7 @@
               </wp:anchor>
             </w:drawing>
           </mc:Choice>
-          <mc:Fallback xmlns:cx1="http://schemas.microsoft.com/office/drawing/2015/9/8/chartex">
+          <mc:Fallback>
             <w:pict>
               <v:rect w14:anchorId="2810FE5F" id="Прямоугольник 23" o:spid="_x0000_s1026" style="position:absolute;margin-left:0;margin-top:1.5pt;width:482pt;height:.6pt;z-index:-251649024;visibility:visible;mso-wrap-style:square;mso-width-percent:0;mso-height-percent:0;mso-wrap-distance-left:0;mso-wrap-distance-top:0;mso-wrap-distance-right:0;mso-wrap-distance-bottom:0;mso-position-horizontal:center;mso-position-horizontal-relative:margin;mso-position-vertical:absolute;mso-position-vertical-relative:text;mso-width-percent:0;mso-height-percent:0;mso-width-relative:page;mso-height-relative:page;v-text-anchor:top" o:gfxdata="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" fillcolor="black" stroked="f">
                 <w10:wrap type="topAndBottom" anchorx="margin"/>
@@ -715,7 +715,7 @@
               </wp:anchor>
             </w:drawing>
           </mc:Choice>
-          <mc:Fallback xmlns:cx1="http://schemas.microsoft.com/office/drawing/2015/9/8/chartex">
+          <mc:Fallback>
             <w:pict>
               <v:rect w14:anchorId="61EB0476" id="Прямоугольник 20" o:spid="_x0000_s1026" style="position:absolute;margin-left:0;margin-top:17.55pt;width:482pt;height:.6pt;z-index:-251645952;visibility:visible;mso-wrap-style:square;mso-width-percent:0;mso-height-percent:0;mso-wrap-distance-left:0;mso-wrap-distance-top:0;mso-wrap-distance-right:0;mso-wrap-distance-bottom:0;mso-position-horizontal:center;mso-position-horizontal-relative:margin;mso-position-vertical:absolute;mso-position-vertical-relative:text;mso-width-percent:0;mso-height-percent:0;mso-width-relative:page;mso-height-relative:page;v-text-anchor:top" o:gfxdata="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" fillcolor="black" stroked="f">
                 <w10:wrap type="topAndBottom" anchorx="margin"/>
@@ -965,7 +965,7 @@
               </wp:anchor>
             </w:drawing>
           </mc:Choice>
-          <mc:Fallback xmlns:cx1="http://schemas.microsoft.com/office/drawing/2015/9/8/chartex">
+          <mc:Fallback>
             <w:pict>
               <v:rect w14:anchorId="5DA2FE60" id="Прямоугольник 18" o:spid="_x0000_s1026" style="position:absolute;margin-left:318.2pt;margin-top:15.55pt;width:169.7pt;height:.6pt;z-index:-251643904;visibility:visible;mso-wrap-style:square;mso-width-percent:0;mso-height-percent:0;mso-wrap-distance-left:0;mso-wrap-distance-top:0;mso-wrap-distance-right:0;mso-wrap-distance-bottom:0;mso-position-horizontal:absolute;mso-position-horizontal-relative:page;mso-position-vertical:absolute;mso-position-vertical-relative:text;mso-width-percent:0;mso-height-percent:0;mso-width-relative:page;mso-height-relative:page;v-text-anchor:top" o:gfxdata="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" fillcolor="black" stroked="f">
                 <w10:wrap type="topAndBottom" anchorx="page"/>
@@ -1068,7 +1068,7 @@
               </wp:anchor>
             </w:drawing>
           </mc:Choice>
-          <mc:Fallback xmlns:cx1="http://schemas.microsoft.com/office/drawing/2015/9/8/chartex">
+          <mc:Fallback>
             <w:pict>
               <v:rect w14:anchorId="3CC1B684" id="Прямоугольник 17" o:spid="_x0000_s1026" style="position:absolute;margin-left:318.95pt;margin-top:18.3pt;width:169.7pt;height:.6pt;z-index:-251642880;visibility:visible;mso-wrap-style:square;mso-width-percent:0;mso-height-percent:0;mso-wrap-distance-left:0;mso-wrap-distance-top:0;mso-wrap-distance-right:0;mso-wrap-distance-bottom:0;mso-position-horizontal:absolute;mso-position-horizontal-relative:page;mso-position-vertical:absolute;mso-position-vertical-relative:text;mso-width-percent:0;mso-height-percent:0;mso-width-relative:page;mso-height-relative:page;v-text-anchor:top" o:gfxdata="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" fillcolor="black" stroked="f">
                 <w10:wrap type="topAndBottom" anchorx="page"/>
@@ -1270,7 +1270,7 @@
               </wp:anchor>
             </w:drawing>
           </mc:Choice>
-          <mc:Fallback xmlns:cx1="http://schemas.microsoft.com/office/drawing/2015/9/8/chartex">
+          <mc:Fallback>
             <w:pict>
               <v:rect w14:anchorId="7F25CEF8" id="Прямоугольник 16" o:spid="_x0000_s1026" style="position:absolute;margin-left:318.2pt;margin-top:12.5pt;width:169.7pt;height:.6pt;z-index:-251641856;visibility:visible;mso-wrap-style:square;mso-width-percent:0;mso-height-percent:0;mso-wrap-distance-left:0;mso-wrap-distance-top:0;mso-wrap-distance-right:0;mso-wrap-distance-bottom:0;mso-position-horizontal:absolute;mso-position-horizontal-relative:page;mso-position-vertical:absolute;mso-position-vertical-relative:text;mso-width-percent:0;mso-height-percent:0;mso-width-relative:page;mso-height-relative:page;v-text-anchor:top" o:gfxdata="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" fillcolor="black" stroked="f">
                 <w10:wrap type="topAndBottom" anchorx="page"/>
@@ -1370,7 +1370,7 @@
               </wp:inline>
             </w:drawing>
           </mc:Choice>
-          <mc:Fallback xmlns:cx1="http://schemas.microsoft.com/office/drawing/2015/9/8/chartex">
+          <mc:Fallback>
             <w:pict>
               <v:group w14:anchorId="0DFEE8D5" id="Группа 14" o:spid="_x0000_s1026" style="width:169.7pt;height:.6pt;mso-position-horizontal-relative:char;mso-position-vertical-relative:line" coordsize="3394,12" o:gfxdata="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">
                 <v:rect id="Rectangle 3" o:spid="_x0000_s1027" style="position:absolute;width:3394;height:12;visibility:visible;mso-wrap-style:square;v-text-anchor:top" o:gfxdata="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" fillcolor="black" stroked="f"/>
@@ -1401,7 +1401,6 @@
         <w:ind w:left="539"/>
       </w:pPr>
       <w:r>
-        <w:lastRenderedPageBreak/>
         <w:t>Работа</w:t>
       </w:r>
       <w:r>
@@ -1525,7 +1524,7 @@
               </wp:anchor>
             </w:drawing>
           </mc:Choice>
-          <mc:Fallback xmlns:cx1="http://schemas.microsoft.com/office/drawing/2015/9/8/chartex">
+          <mc:Fallback>
             <w:pict>
               <v:rect w14:anchorId="68DCFEAB" id="Прямоугольник 7" o:spid="_x0000_s1026" style="position:absolute;margin-left:240.8pt;margin-top:2.1pt;width:109.2pt;height:.6pt;z-index:251660288;visibility:visible;mso-wrap-style:square;mso-width-percent:0;mso-height-percent:0;mso-wrap-distance-left:9pt;mso-wrap-distance-top:0;mso-wrap-distance-right:9pt;mso-wrap-distance-bottom:0;mso-position-horizontal:absolute;mso-position-horizontal-relative:page;mso-position-vertical:absolute;mso-position-vertical-relative:text;mso-width-percent:0;mso-height-percent:0;mso-width-relative:page;mso-height-relative:page;v-text-anchor:top" o:gfxdata="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" fillcolor="black" stroked="f">
                 <w10:wrap anchorx="page"/>
@@ -1607,7 +1606,7 @@
               </wp:anchor>
             </w:drawing>
           </mc:Choice>
-          <mc:Fallback xmlns:cx1="http://schemas.microsoft.com/office/drawing/2015/9/8/chartex">
+          <mc:Fallback>
             <w:pict>
               <v:rect w14:anchorId="3D8C343D" id="Прямоугольник 13" o:spid="_x0000_s1026" style="position:absolute;margin-left:63pt;margin-top:1.55pt;width:144.6pt;height:.6pt;z-index:-251640832;visibility:visible;mso-wrap-style:square;mso-width-percent:0;mso-height-percent:0;mso-wrap-distance-left:0;mso-wrap-distance-top:0;mso-wrap-distance-right:0;mso-wrap-distance-bottom:0;mso-position-horizontal:absolute;mso-position-horizontal-relative:page;mso-position-vertical:absolute;mso-position-vertical-relative:text;mso-width-percent:0;mso-height-percent:0;mso-width-relative:page;mso-height-relative:page;v-text-anchor:top" o:gfxdata="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" fillcolor="black" stroked="f">
                 <w10:wrap type="topAndBottom" anchorx="page"/>
@@ -1706,7 +1705,7 @@
               </wp:anchor>
             </w:drawing>
           </mc:Choice>
-          <mc:Fallback xmlns:cx1="http://schemas.microsoft.com/office/drawing/2015/9/8/chartex">
+          <mc:Fallback>
             <w:pict>
               <v:rect w14:anchorId="5801B8B2" id="Прямоугольник 12" o:spid="_x0000_s1026" style="position:absolute;margin-left:63pt;margin-top:14.8pt;width:144.6pt;height:.6pt;z-index:-251639808;visibility:visible;mso-wrap-style:square;mso-width-percent:0;mso-height-percent:0;mso-wrap-distance-left:0;mso-wrap-distance-top:0;mso-wrap-distance-right:0;mso-wrap-distance-bottom:0;mso-position-horizontal:absolute;mso-position-horizontal-relative:page;mso-position-vertical:absolute;mso-position-vertical-relative:text;mso-width-percent:0;mso-height-percent:0;mso-width-relative:page;mso-height-relative:page;v-text-anchor:top" o:gfxdata="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" fillcolor="black" stroked="f">
                 <w10:wrap type="topAndBottom" anchorx="page"/>
@@ -1803,7 +1802,7 @@
               </wp:anchor>
             </w:drawing>
           </mc:Choice>
-          <mc:Fallback xmlns:cx1="http://schemas.microsoft.com/office/drawing/2015/9/8/chartex">
+          <mc:Fallback>
             <w:pict>
               <v:rect w14:anchorId="65406806" id="Прямоугольник 6" o:spid="_x0000_s1026" style="position:absolute;margin-left:240.05pt;margin-top:2.35pt;width:109.2pt;height:.6pt;z-index:251661312;visibility:visible;mso-wrap-style:square;mso-width-percent:0;mso-height-percent:0;mso-wrap-distance-left:9pt;mso-wrap-distance-top:0;mso-wrap-distance-right:9pt;mso-wrap-distance-bottom:0;mso-position-horizontal:absolute;mso-position-horizontal-relative:page;mso-position-vertical:absolute;mso-position-vertical-relative:text;mso-width-percent:0;mso-height-percent:0;mso-width-relative:page;mso-height-relative:page;v-text-anchor:top" o:gfxdata="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" fillcolor="black" stroked="f">
                 <w10:wrap anchorx="page"/>
@@ -1902,7 +1901,7 @@
               </wp:anchor>
             </w:drawing>
           </mc:Choice>
-          <mc:Fallback xmlns:cx1="http://schemas.microsoft.com/office/drawing/2015/9/8/chartex">
+          <mc:Fallback>
             <w:pict>
               <v:rect w14:anchorId="59ECDA7E" id="Прямоугольник 11" o:spid="_x0000_s1026" style="position:absolute;margin-left:60.75pt;margin-top:16.9pt;width:144.6pt;height:.6pt;z-index:-251638784;visibility:visible;mso-wrap-style:square;mso-width-percent:0;mso-height-percent:0;mso-wrap-distance-left:0;mso-wrap-distance-top:0;mso-wrap-distance-right:0;mso-wrap-distance-bottom:0;mso-position-horizontal:absolute;mso-position-horizontal-relative:page;mso-position-vertical:absolute;mso-position-vertical-relative:text;mso-width-percent:0;mso-height-percent:0;mso-width-relative:page;mso-height-relative:page;v-text-anchor:top" o:gfxdata="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" fillcolor="black" stroked="f">
                 <w10:wrap type="topAndBottom" anchorx="page"/>
@@ -1999,7 +1998,7 @@
               </wp:anchor>
             </w:drawing>
           </mc:Choice>
-          <mc:Fallback xmlns:cx1="http://schemas.microsoft.com/office/drawing/2015/9/8/chartex">
+          <mc:Fallback>
             <w:pict>
               <v:rect w14:anchorId="5F76FFF8" id="Прямоугольник 5" o:spid="_x0000_s1026" style="position:absolute;margin-left:240.05pt;margin-top:3.95pt;width:109.2pt;height:.6pt;z-index:251662336;visibility:visible;mso-wrap-style:square;mso-width-percent:0;mso-height-percent:0;mso-wrap-distance-left:9pt;mso-wrap-distance-top:0;mso-wrap-distance-right:9pt;mso-wrap-distance-bottom:0;mso-position-horizontal:absolute;mso-position-horizontal-relative:page;mso-position-vertical:absolute;mso-position-vertical-relative:text;mso-width-percent:0;mso-height-percent:0;mso-width-relative:page;mso-height-relative:page;v-text-anchor:top" o:gfxdata="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" fillcolor="black" stroked="f">
                 <w10:wrap anchorx="page"/>
@@ -2066,7 +2065,6 @@
         <w:rPr>
           <w:sz w:val="16"/>
         </w:rPr>
-        <w:lastRenderedPageBreak/>
         <w:t>(ученая</w:t>
       </w:r>
       <w:r>
@@ -4841,26 +4839,18 @@
     </w:p>
     <w:p>
       <w:pPr>
-        <w:pStyle w:val="af"/>
         <w:ind w:firstLine="708"/>
+      </w:pPr>
+      <w:r>
         <w:rPr>
           <w:color w:val="000000"/>
-          <w:sz w:val="28"/>
           <w:szCs w:val="28"/>
         </w:rPr>
-      </w:pPr>
+        <w:t xml:space="preserve">Далее наша команда начала думать каким способом можно улучшить графический интерфейс исходного проекта. Было принято решение полностью или частично переработать концепцию графического интерфейса на уже имеющемся редакторе. В частности, были изучены новые возможности </w:t>
+      </w:r>
       <w:r>
         <w:rPr>
           <w:color w:val="000000"/>
-          <w:sz w:val="28"/>
-          <w:szCs w:val="28"/>
-        </w:rPr>
-        <w:t xml:space="preserve">Далее наша команда начала думать каким способом можно улучшить графический интерфейс исходного проекта. Было принято решение полностью или частично переработать концепцию графического интерфейса на уже имеющемся редакторе. В частности, были изучены новые возможности </w:t>
-      </w:r>
-      <w:r>
-        <w:rPr>
-          <w:color w:val="000000"/>
-          <w:sz w:val="28"/>
           <w:szCs w:val="28"/>
           <w:lang w:val="en-US"/>
         </w:rPr>
@@ -4869,7 +4859,6 @@
       <w:r>
         <w:rPr>
           <w:color w:val="000000"/>
-          <w:sz w:val="28"/>
           <w:szCs w:val="28"/>
         </w:rPr>
         <w:t xml:space="preserve"> </w:t>
@@ -4877,7 +4866,6 @@
       <w:r>
         <w:rPr>
           <w:color w:val="000000"/>
-          <w:sz w:val="28"/>
           <w:szCs w:val="28"/>
           <w:lang w:val="en-US"/>
         </w:rPr>
@@ -4886,7 +4874,6 @@
       <w:r>
         <w:rPr>
           <w:color w:val="000000"/>
-          <w:sz w:val="28"/>
           <w:szCs w:val="28"/>
         </w:rPr>
         <w:t xml:space="preserve"> (</w:t>
@@ -4894,7 +4881,6 @@
       <w:r>
         <w:rPr>
           <w:color w:val="000000"/>
-          <w:sz w:val="28"/>
           <w:szCs w:val="28"/>
           <w:lang w:val="en-US"/>
         </w:rPr>
@@ -4903,7 +4889,6 @@
       <w:r>
         <w:rPr>
           <w:color w:val="000000"/>
-          <w:sz w:val="28"/>
           <w:szCs w:val="28"/>
         </w:rPr>
         <w:t xml:space="preserve">5), такие как изменение стиля вижджетов при помощи </w:t>
@@ -4911,7 +4896,6 @@
       <w:r>
         <w:rPr>
           <w:color w:val="000000"/>
-          <w:sz w:val="28"/>
           <w:szCs w:val="28"/>
           <w:lang w:val="en-US"/>
         </w:rPr>
@@ -4920,7 +4904,6 @@
       <w:r>
         <w:rPr>
           <w:color w:val="000000"/>
-          <w:sz w:val="28"/>
           <w:szCs w:val="28"/>
         </w:rPr>
         <w:t xml:space="preserve"> кода и создание собственных виджетов ( </w:t>
@@ -4929,7 +4912,6 @@
         <w:r>
           <w:rPr>
             <w:rStyle w:val="ae"/>
-            <w:sz w:val="28"/>
             <w:szCs w:val="28"/>
           </w:rPr>
           <w:t>https://python-scripts.com/pyqt5#qlabel-change-font</w:t>
@@ -4938,11 +4920,93 @@
       <w:r>
         <w:rPr>
           <w:color w:val="000000"/>
+          <w:szCs w:val="28"/>
+        </w:rPr>
+        <w:t xml:space="preserve"> ).</w:t>
+      </w:r>
+      <w:r>
+        <w:t xml:space="preserve"> </w:t>
+      </w:r>
+      <w:r>
+        <w:t xml:space="preserve">Изучены новые возможности библиотеки </w:t>
+      </w:r>
+      <w:r>
+        <w:rPr>
+          <w:lang w:val="en-US"/>
+        </w:rPr>
+        <w:t>PtQt</w:t>
+      </w:r>
+      <w:r>
+        <w:t xml:space="preserve">5, </w:t>
+      </w:r>
+      <w:r>
+        <w:t>такие как: анимация (визуальные эффекты) и базовая 2</w:t>
+      </w:r>
+      <w:r>
+        <w:rPr>
+          <w:lang w:val="en-US"/>
+        </w:rPr>
+        <w:t>D</w:t>
+      </w:r>
+      <w:r>
+        <w:t xml:space="preserve"> графика, что позволит реализовать визуальную составляющую </w:t>
+      </w:r>
+      <w:r>
+        <w:rPr>
+          <w:lang w:val="en-US"/>
+        </w:rPr>
+        <w:t>GUI</w:t>
+      </w:r>
+      <w:r>
+        <w:t xml:space="preserve"> в различных направлениях. Придумана новая концепция дизайна графического интерфейса программы. Планируется добавить инструкцию к пользованию, контекстное меню пользователя и ведение статистики. За</w:t>
+      </w:r>
+      <w:r>
+        <w:t>держки в процессе</w:t>
+      </w:r>
+      <w:r>
+        <w:t xml:space="preserve"> выполнения программы неизбежны, для этого планируется </w:t>
+      </w:r>
+      <w:r>
+        <w:t>преду</w:t>
+      </w:r>
+      <w:r>
+        <w:t>смотрение</w:t>
+      </w:r>
+      <w:r>
+        <w:t xml:space="preserve"> с</w:t>
+      </w:r>
+      <w:r>
+        <w:t>ообщающая о них обратная связь (использование</w:t>
+      </w:r>
+      <w:r>
+        <w:t xml:space="preserve"> индикатор</w:t>
+      </w:r>
+      <w:r>
+        <w:t>а</w:t>
+      </w:r>
+      <w:r>
+        <w:t xml:space="preserve"> хода выполнения задачи (status bar)</w:t>
+      </w:r>
+      <w:r>
+        <w:t>)</w:t>
+      </w:r>
+      <w:r>
+        <w:t>.</w:t>
+      </w:r>
+      <w:r>
+        <w:t xml:space="preserve"> Составлен список фраз для голосового ассистента, уже вступивший в реализацию.</w:t>
+      </w:r>
+    </w:p>
+    <w:p>
+      <w:pPr>
+        <w:pStyle w:val="af"/>
+        <w:ind w:firstLine="708"/>
+        <w:rPr>
+          <w:color w:val="000000"/>
           <w:sz w:val="28"/>
           <w:szCs w:val="28"/>
         </w:rPr>
-        <w:t xml:space="preserve"> ).</w:t>
-      </w:r>
+      </w:pPr>
     </w:p>
     <w:p>
       <w:pPr>
@@ -5060,7 +5124,7 @@
             <v:path o:extrusionok="f" gradientshapeok="t" o:connecttype="rect"/>
             <o:lock v:ext="edit" aspectratio="t"/>
           </v:shapetype>
-          <v:shape id="_x0000_i1025" type="#_x0000_t75" style="width:475.5pt;height:180pt">
+          <v:shape id="_x0000_i1025" type="#_x0000_t75" style="width:475.8pt;height:180pt">
             <v:imagedata r:id="rId12" o:title="Снимок экрана (18)"/>
           </v:shape>
         </w:pict>
@@ -5101,7 +5165,7 @@
       </w:pPr>
       <w:r>
         <w:pict>
-          <v:shape id="_x0000_i1026" type="#_x0000_t75" style="width:438.75pt;height:190.5pt">
+          <v:shape id="_x0000_i1026" type="#_x0000_t75" style="width:438.6pt;height:190.8pt">
             <v:imagedata r:id="rId13" o:title="Снимок экрана (20)"/>
           </v:shape>
         </w:pict>
@@ -5116,7 +5180,7 @@
       <w:r>
         <w:lastRenderedPageBreak/>
         <w:pict>
-          <v:shape id="_x0000_i1027" type="#_x0000_t75" style="width:395.25pt;height:288.75pt">
+          <v:shape id="_x0000_i1027" type="#_x0000_t75" style="width:395.4pt;height:288.6pt">
             <v:imagedata r:id="rId14" o:title="Снимок экрана (21)"/>
           </v:shape>
         </w:pict>
@@ -5148,7 +5212,7 @@
       </w:pPr>
       <w:r>
         <w:pict>
-          <v:shape id="_x0000_i1028" type="#_x0000_t75" style="width:429.75pt;height:294pt">
+          <v:shape id="_x0000_i1028" type="#_x0000_t75" style="width:429.6pt;height:294pt">
             <v:imagedata r:id="rId15" o:title="Снимок экрана (21)"/>
           </v:shape>
         </w:pict>
@@ -5168,8 +5232,6 @@
       <w:r>
         <w:t xml:space="preserve"> Лишние и плохо написанные строки были либо переписаны, либо удалены вовсе из файлов, так как они замедляли работу программы, выводя ненужную информацию в консоль</w:t>
       </w:r>
-      <w:bookmarkStart w:id="10" w:name="_GoBack"/>
-      <w:bookmarkEnd w:id="10"/>
     </w:p>
     <w:p>
       <w:pPr>
@@ -5192,113 +5254,152 @@
     </w:p>
     <w:p>
       <w:pPr>
-        <w:ind w:left="708"/>
-      </w:pPr>
-      <w:r>
-        <w:t xml:space="preserve">Изучены новые </w:t>
-      </w:r>
-      <w:r>
-        <w:t xml:space="preserve">возможности библиотеки </w:t>
+        <w:pStyle w:val="a5"/>
+        <w:ind w:left="720" w:firstLine="0"/>
+      </w:pPr>
+      <w:r>
+        <w:t>Так как наша команда хотела добиться максимально эргономичного и минималистичного графического интерфейса</w:t>
+      </w:r>
+      <w:r>
+        <w:t>,</w:t>
+      </w:r>
+      <w:r>
+        <w:t xml:space="preserve"> было решено использовать плавные </w:t>
+      </w:r>
+      <w:r>
+        <w:t>ненавязчивые</w:t>
+      </w:r>
+      <w:r>
+        <w:t xml:space="preserve"> анимации и </w:t>
+      </w:r>
+      <w:r>
+        <w:t>контекстные</w:t>
+      </w:r>
+      <w:r>
+        <w:t xml:space="preserve"> подсказки, чтобы пользователю было удобнее взаимодействовать с программой. Было реализовано </w:t>
+      </w:r>
+      <w:r>
+        <w:t>“</w:t>
+      </w:r>
+      <w:r>
+        <w:t>Бургер-меню</w:t>
+      </w:r>
+      <w:r>
+        <w:t>”</w:t>
+      </w:r>
+      <w:r>
+        <w:t>, с помощью которого не открывается новое окно, которое в дельнейшем необходимо закрыть, а используется виджет</w:t>
+      </w:r>
+      <w:r>
+        <w:t xml:space="preserve"> </w:t>
       </w:r>
       <w:r>
         <w:rPr>
           <w:lang w:val="en-US"/>
         </w:rPr>
-        <w:t>PtQt</w:t>
-      </w:r>
-      <w:r>
-        <w:t xml:space="preserve">5, </w:t>
-      </w:r>
-      <w:r>
-        <w:t>такие как: анимация (визуальные эффекты)</w:t>
-      </w:r>
-      <w:r>
-        <w:t xml:space="preserve"> и </w:t>
-      </w:r>
-      <w:r>
-        <w:t>базовая 2</w:t>
+        <w:t>Qt</w:t>
+      </w:r>
+      <w:r>
+        <w:t xml:space="preserve"> </w:t>
       </w:r>
       <w:r>
         <w:rPr>
           <w:lang w:val="en-US"/>
         </w:rPr>
-        <w:t>D</w:t>
-      </w:r>
-      <w:r>
-        <w:t xml:space="preserve"> графика</w:t>
-      </w:r>
-      <w:r>
-        <w:t xml:space="preserve">, что позволит реализовать визуальную составляющую </w:t>
+        <w:t>Designer</w:t>
+      </w:r>
+      <w:r>
+        <w:t>,</w:t>
+      </w:r>
+      <w:r>
+        <w:t xml:space="preserve"> </w:t>
+      </w:r>
+      <w:r>
+        <w:t xml:space="preserve">позволяющий менять пользовательские экраны в одном окне. Используется 3 основных диалоговых экрана: Домашняя страница, Пользовательские команды, Настройки. Так как работа с несколькими файлами разных форматов затрудняла разработку проекта, было решено переконвертировать файлы из </w:t>
       </w:r>
       <w:r>
         <w:rPr>
           <w:lang w:val="en-US"/>
         </w:rPr>
-        <w:t>GUI</w:t>
-      </w:r>
-      <w:r>
-        <w:t xml:space="preserve"> в различных направлениях</w:t>
-      </w:r>
-      <w:r>
-        <w:t xml:space="preserve">. </w:t>
-      </w:r>
-      <w:r>
-        <w:t>Придумана</w:t>
-      </w:r>
-      <w:r>
-        <w:t xml:space="preserve"> новая концепция дизайна гр</w:t>
-      </w:r>
-      <w:r>
-        <w:t>афического интерфейса программы</w:t>
-      </w:r>
-      <w:r>
-        <w:t>.</w:t>
-      </w:r>
-      <w:r>
-        <w:t xml:space="preserve"> Планируется добавить инструкцию к пользованию, контекстное меню пользователя и ведение статистики. </w:t>
-      </w:r>
-      <w:r>
-        <w:t>За</w:t>
-      </w:r>
-      <w:r>
-        <w:t>держки в процессе</w:t>
-      </w:r>
-      <w:r>
-        <w:t xml:space="preserve"> выполнения программы н</w:t>
-      </w:r>
-      <w:r>
-        <w:t xml:space="preserve">еизбежны, для этого планируется </w:t>
-      </w:r>
-      <w:r>
-        <w:t>преду</w:t>
-      </w:r>
-      <w:r>
-        <w:t>смотрение</w:t>
-      </w:r>
-      <w:r>
-        <w:t xml:space="preserve"> с</w:t>
-      </w:r>
-      <w:r>
-        <w:t>ообщающая о них обратная связь (использование</w:t>
-      </w:r>
-      <w:r>
-        <w:t xml:space="preserve"> индикатор</w:t>
-      </w:r>
-      <w:r>
-        <w:t>а</w:t>
-      </w:r>
-      <w:r>
-        <w:t xml:space="preserve"> хода выполнения задачи (status bar)</w:t>
-      </w:r>
-      <w:r>
-        <w:t>)</w:t>
-      </w:r>
-      <w:r>
-        <w:t>.</w:t>
-      </w:r>
-      <w:r>
-        <w:t xml:space="preserve"> Составлен список фраз для голосового ассистента, уже вступивший в реализацию.</w:t>
-      </w:r>
+        <w:t>ui</w:t>
+      </w:r>
+      <w:r>
+        <w:t xml:space="preserve"> </w:t>
+      </w:r>
+      <w:r>
+        <w:t xml:space="preserve">формата в </w:t>
+      </w:r>
+      <w:r>
+        <w:rPr>
+          <w:lang w:val="en-US"/>
+        </w:rPr>
+        <w:t>py</w:t>
+      </w:r>
+      <w:r>
+        <w:t xml:space="preserve">, использую системную консоль. </w:t>
+      </w:r>
+      <w:r>
+        <w:t xml:space="preserve">Так как файлы конвертируются с использованием библиотеки </w:t>
+      </w:r>
+      <w:r>
+        <w:rPr>
+          <w:lang w:val="en-US"/>
+        </w:rPr>
+        <w:t>PySide</w:t>
+      </w:r>
+      <w:r>
+        <w:t>2</w:t>
+      </w:r>
+      <w:r>
+        <w:t xml:space="preserve">, которая практически ничем не отличается от библиотеки </w:t>
+      </w:r>
+      <w:r>
+        <w:rPr>
+          <w:lang w:val="en-US"/>
+        </w:rPr>
+        <w:t>PyQt</w:t>
+      </w:r>
+      <w:r>
+        <w:t xml:space="preserve">5, а в некоторых случаях имеет даже больше функционала, было решено перейти на эту библиотеку. Для работы некоторых анимаций был создан отдельный файл </w:t>
+      </w:r>
+      <w:r>
+        <w:rPr>
+          <w:lang w:val="en-US"/>
+        </w:rPr>
+        <w:t>py</w:t>
+      </w:r>
+      <w:r>
+        <w:t xml:space="preserve"> разрешения </w:t>
+      </w:r>
+      <w:r>
+        <w:rPr>
+          <w:lang w:val="en-US"/>
+        </w:rPr>
+        <w:t>ui</w:t>
+      </w:r>
+      <w:r>
+        <w:t>_</w:t>
+      </w:r>
+      <w:r>
+        <w:rPr>
+          <w:lang w:val="en-US"/>
+        </w:rPr>
+        <w:t>funcshion</w:t>
+      </w:r>
+      <w:r>
+        <w:t>, использующий стилевой файл того же разрешения. Был добавлен загрузочный экран, который уведомляет пользователя о статусе загрузки программы. Так же была добавлена возможность, отключать и заново включать голосовой модуль, без закрытия графического интерфейса. Были использованы новые иконки,</w:t>
+      </w:r>
+    </w:p>
+    <w:p>
+      <w:pPr>
+        <w:pStyle w:val="a5"/>
+        <w:ind w:left="720" w:firstLine="0"/>
+      </w:pPr>
+      <w:r>
+        <w:t xml:space="preserve">некоторые из которых могут меняться при взаимодействии с ними. </w:t>
+      </w:r>
+      <w:bookmarkStart w:id="10" w:name="_GoBack"/>
+      <w:bookmarkEnd w:id="10"/>
     </w:p>
     <w:p>
       <w:pPr>
@@ -5387,7 +5488,7 @@
 </file>
 
 <file path=word/endnotes.xml><?xml version="1.0" encoding="utf-8"?>
-<w:endnotes xmlns:wpc="http://schemas.microsoft.com/office/word/2010/wordprocessingCanvas" xmlns:cx="http://schemas.microsoft.com/office/drawing/2014/chartex" xmlns:mc="http://schemas.openxmlformats.org/markup-compatibility/2006" xmlns:o="urn:schemas-microsoft-com:office:office" xmlns:r="http://schemas.openxmlformats.org/officeDocument/2006/relationships" xmlns:m="http://schemas.openxmlformats.org/officeDocument/2006/math" xmlns:v="urn:schemas-microsoft-com:vml" xmlns:wp14="http://schemas.microsoft.com/office/word/2010/wordprocessingDrawing" xmlns:wp="http://schemas.openxmlformats.org/drawingml/2006/wordprocessingDrawing" xmlns:w10="urn:schemas-microsoft-com:office:word" xmlns:w="http://schemas.openxmlformats.org/wordprocessingml/2006/main" xmlns:w14="http://schemas.microsoft.com/office/word/2010/wordml" xmlns:w15="http://schemas.microsoft.com/office/word/2012/wordml" xmlns:w16se="http://schemas.microsoft.com/office/word/2015/wordml/symex" xmlns:wpg="http://schemas.microsoft.com/office/word/2010/wordprocessingGroup" xmlns:wpi="http://schemas.microsoft.com/office/word/2010/wordprocessingInk" xmlns:wne="http://schemas.microsoft.com/office/word/2006/wordml" xmlns:wps="http://schemas.microsoft.com/office/word/2010/wordprocessingShape" mc:Ignorable="w14 w15 w16se wp14">
+<w:endnotes xmlns:wpc="http://schemas.microsoft.com/office/word/2010/wordprocessingCanvas" xmlns:cx="http://schemas.microsoft.com/office/drawing/2014/chartex" xmlns:cx1="http://schemas.microsoft.com/office/drawing/2015/9/8/chartex" xmlns:mc="http://schemas.openxmlformats.org/markup-compatibility/2006" xmlns:o="urn:schemas-microsoft-com:office:office" xmlns:r="http://schemas.openxmlformats.org/officeDocument/2006/relationships" xmlns:m="http://schemas.openxmlformats.org/officeDocument/2006/math" xmlns:v="urn:schemas-microsoft-com:vml" xmlns:wp14="http://schemas.microsoft.com/office/word/2010/wordprocessingDrawing" xmlns:wp="http://schemas.openxmlformats.org/drawingml/2006/wordprocessingDrawing" xmlns:w10="urn:schemas-microsoft-com:office:word" xmlns:w="http://schemas.openxmlformats.org/wordprocessingml/2006/main" xmlns:w14="http://schemas.microsoft.com/office/word/2010/wordml" xmlns:w15="http://schemas.microsoft.com/office/word/2012/wordml" xmlns:w16se="http://schemas.microsoft.com/office/word/2015/wordml/symex" xmlns:wpg="http://schemas.microsoft.com/office/word/2010/wordprocessingGroup" xmlns:wpi="http://schemas.microsoft.com/office/word/2010/wordprocessingInk" xmlns:wne="http://schemas.microsoft.com/office/word/2006/wordml" xmlns:wps="http://schemas.microsoft.com/office/word/2010/wordprocessingShape" mc:Ignorable="w14 w15 w16se wp14">
   <w:endnote w:type="separator" w:id="-1">
     <w:p>
       <w:r>
@@ -5406,7 +5507,7 @@
 </file>
 
 <file path=word/footnotes.xml><?xml version="1.0" encoding="utf-8"?>
-<w:footnotes xmlns:wpc="http://schemas.microsoft.com/office/word/2010/wordprocessingCanvas" xmlns:cx="http://schemas.microsoft.com/office/drawing/2014/chartex" xmlns:mc="http://schemas.openxmlformats.org/markup-compatibility/2006" xmlns:o="urn:schemas-microsoft-com:office:office" xmlns:r="http://schemas.openxmlformats.org/officeDocument/2006/relationships" xmlns:m="http://schemas.openxmlformats.org/officeDocument/2006/math" xmlns:v="urn:schemas-microsoft-com:vml" xmlns:wp14="http://schemas.microsoft.com/office/word/2010/wordprocessingDrawing" xmlns:wp="http://schemas.openxmlformats.org/drawingml/2006/wordprocessingDrawing" xmlns:w10="urn:schemas-microsoft-com:office:word" xmlns:w="http://schemas.openxmlformats.org/wordprocessingml/2006/main" xmlns:w14="http://schemas.microsoft.com/office/word/2010/wordml" xmlns:w15="http://schemas.microsoft.com/office/word/2012/wordml" xmlns:w16se="http://schemas.microsoft.com/office/word/2015/wordml/symex" xmlns:wpg="http://schemas.microsoft.com/office/word/2010/wordprocessingGroup" xmlns:wpi="http://schemas.microsoft.com/office/word/2010/wordprocessingInk" xmlns:wne="http://schemas.microsoft.com/office/word/2006/wordml" xmlns:wps="http://schemas.microsoft.com/office/word/2010/wordprocessingShape" mc:Ignorable="w14 w15 w16se wp14">
+<w:footnotes xmlns:wpc="http://schemas.microsoft.com/office/word/2010/wordprocessingCanvas" xmlns:cx="http://schemas.microsoft.com/office/drawing/2014/chartex" xmlns:cx1="http://schemas.microsoft.com/office/drawing/2015/9/8/chartex" xmlns:mc="http://schemas.openxmlformats.org/markup-compatibility/2006" xmlns:o="urn:schemas-microsoft-com:office:office" xmlns:r="http://schemas.openxmlformats.org/officeDocument/2006/relationships" xmlns:m="http://schemas.openxmlformats.org/officeDocument/2006/math" xmlns:v="urn:schemas-microsoft-com:vml" xmlns:wp14="http://schemas.microsoft.com/office/word/2010/wordprocessingDrawing" xmlns:wp="http://schemas.openxmlformats.org/drawingml/2006/wordprocessingDrawing" xmlns:w10="urn:schemas-microsoft-com:office:word" xmlns:w="http://schemas.openxmlformats.org/wordprocessingml/2006/main" xmlns:w14="http://schemas.microsoft.com/office/word/2010/wordml" xmlns:w15="http://schemas.microsoft.com/office/word/2012/wordml" xmlns:w16se="http://schemas.microsoft.com/office/word/2015/wordml/symex" xmlns:wpg="http://schemas.microsoft.com/office/word/2010/wordprocessingGroup" xmlns:wpi="http://schemas.microsoft.com/office/word/2010/wordprocessingInk" xmlns:wne="http://schemas.microsoft.com/office/word/2006/wordml" xmlns:wps="http://schemas.microsoft.com/office/word/2010/wordprocessingShape" mc:Ignorable="w14 w15 w16se wp14">
   <w:footnote w:type="separator" w:id="-1">
     <w:p>
       <w:r>
@@ -5425,7 +5526,7 @@
 </file>
 
 <file path=word/numbering.xml><?xml version="1.0" encoding="utf-8"?>
-<w:numbering xmlns:wpc="http://schemas.microsoft.com/office/word/2010/wordprocessingCanvas" xmlns:cx="http://schemas.microsoft.com/office/drawing/2014/chartex" xmlns:mc="http://schemas.openxmlformats.org/markup-compatibility/2006" xmlns:o="urn:schemas-microsoft-com:office:office" xmlns:r="http://schemas.openxmlformats.org/officeDocument/2006/relationships" xmlns:m="http://schemas.openxmlformats.org/officeDocument/2006/math" xmlns:v="urn:schemas-microsoft-com:vml" xmlns:wp14="http://schemas.microsoft.com/office/word/2010/wordprocessingDrawing" xmlns:wp="http://schemas.openxmlformats.org/drawingml/2006/wordprocessingDrawing" xmlns:w10="urn:schemas-microsoft-com:office:word" xmlns:w="http://schemas.openxmlformats.org/wordprocessingml/2006/main" xmlns:w14="http://schemas.microsoft.com/office/word/2010/wordml" xmlns:w15="http://schemas.microsoft.com/office/word/2012/wordml" xmlns:w16se="http://schemas.microsoft.com/office/word/2015/wordml/symex" xmlns:wpg="http://schemas.microsoft.com/office/word/2010/wordprocessingGroup" xmlns:wpi="http://schemas.microsoft.com/office/word/2010/wordprocessingInk" xmlns:wne="http://schemas.microsoft.com/office/word/2006/wordml" xmlns:wps="http://schemas.microsoft.com/office/word/2010/wordprocessingShape" mc:Ignorable="w14 w15 w16se wp14">
+<w:numbering xmlns:wpc="http://schemas.microsoft.com/office/word/2010/wordprocessingCanvas" xmlns:cx="http://schemas.microsoft.com/office/drawing/2014/chartex" xmlns:cx1="http://schemas.microsoft.com/office/drawing/2015/9/8/chartex" xmlns:mc="http://schemas.openxmlformats.org/markup-compatibility/2006" xmlns:o="urn:schemas-microsoft-com:office:office" xmlns:r="http://schemas.openxmlformats.org/officeDocument/2006/relationships" xmlns:m="http://schemas.openxmlformats.org/officeDocument/2006/math" xmlns:v="urn:schemas-microsoft-com:vml" xmlns:wp14="http://schemas.microsoft.com/office/word/2010/wordprocessingDrawing" xmlns:wp="http://schemas.openxmlformats.org/drawingml/2006/wordprocessingDrawing" xmlns:w10="urn:schemas-microsoft-com:office:word" xmlns:w="http://schemas.openxmlformats.org/wordprocessingml/2006/main" xmlns:w14="http://schemas.microsoft.com/office/word/2010/wordml" xmlns:w15="http://schemas.microsoft.com/office/word/2012/wordml" xmlns:w16se="http://schemas.microsoft.com/office/word/2015/wordml/symex" xmlns:wpg="http://schemas.microsoft.com/office/word/2010/wordprocessingGroup" xmlns:wpi="http://schemas.microsoft.com/office/word/2010/wordprocessingInk" xmlns:wne="http://schemas.microsoft.com/office/word/2006/wordml" xmlns:wps="http://schemas.microsoft.com/office/word/2010/wordprocessingShape" mc:Ignorable="w14 w15 w16se wp14">
   <w:abstractNum w:abstractNumId="0" w15:restartNumberingAfterBreak="0">
     <w:nsid w:val="1E7B098F"/>
     <w:multiLevelType w:val="hybridMultilevel"/>
@@ -6049,7 +6150,7 @@
     <w:name w:val="Normal"/>
     <w:uiPriority w:val="1"/>
     <w:qFormat/>
-    <w:rsid w:val="00813CCA"/>
+    <w:rsid w:val="0051403C"/>
     <w:pPr>
       <w:widowControl w:val="0"/>
       <w:autoSpaceDE w:val="0"/>
@@ -6669,7 +6770,7 @@
 </file>
 
 <file path=customXml/itemProps1.xml><?xml version="1.0" encoding="utf-8"?>
-<ds:datastoreItem xmlns:ds="http://schemas.openxmlformats.org/officeDocument/2006/customXml" ds:itemID="{90FD7A78-8875-4285-8A6C-28582F6B757E}">
+<ds:datastoreItem xmlns:ds="http://schemas.openxmlformats.org/officeDocument/2006/customXml" ds:itemID="{E45E2C75-86BC-4A3C-AD3B-AD4518A301DE}">
   <ds:schemaRefs>
     <ds:schemaRef ds:uri="http://schemas.openxmlformats.org/officeDocument/2006/bibliography"/>
   </ds:schemaRefs>

</xml_diff>